<commit_message>
small changes to frontend formatting
</commit_message>
<xml_diff>
--- a/backend/results/Formatted_OnePageCurrent_2024-07-23_index.docx
+++ b/backend/results/Formatted_OnePageCurrent_2024-07-23_index.docx
@@ -4,10 +4,10 @@
   <w:body>
     <w:p>
       <w:pPr>
-        <w:jc w:val="both"/>
+        <w:pStyle w:val="Heading3"/>
       </w:pPr>
       <w:r>
-        <w:t>To Investment Team</w:t>
+        <w:t>Date</w:t>
       </w:r>
     </w:p>
     <w:p>
@@ -15,15 +15,21 @@
         <w:jc w:val="both"/>
       </w:pPr>
       <w:r>
-        <w:t>From Your Name</w:t>
+        <w:t>April 5, 2024</w:t>
       </w:r>
     </w:p>
     <w:p>
       <w:pPr>
         <w:jc w:val="both"/>
       </w:pPr>
+      <w:r/>
+    </w:p>
+    <w:p>
+      <w:pPr>
+        <w:pStyle w:val="Heading3"/>
+      </w:pPr>
       <w:r>
-        <w:t>Date Todays Date</w:t>
+        <w:t>To</w:t>
       </w:r>
     </w:p>
     <w:p>
@@ -31,7 +37,7 @@
         <w:jc w:val="both"/>
       </w:pPr>
       <w:r>
-        <w:t>Subject Volkswagens Revised Global Delivery Forecast and Strategic Moves in China</w:t>
+        <w:t>Investment Team</w:t>
       </w:r>
     </w:p>
     <w:p>
@@ -45,35 +51,51 @@
         <w:pStyle w:val="Heading3"/>
       </w:pPr>
       <w:r>
-        <w:t>Overview</w:t>
+        <w:t>From</w:t>
       </w:r>
     </w:p>
     <w:p>
       <w:pPr>
         <w:jc w:val="both"/>
       </w:pPr>
+      <w:r>
+        <w:t>Jonathan Quann and Michael Dahl</w:t>
+      </w:r>
+    </w:p>
+    <w:p>
+      <w:pPr>
+        <w:jc w:val="both"/>
+      </w:pPr>
       <w:r/>
     </w:p>
     <w:p>
       <w:pPr>
-        <w:jc w:val="both"/>
+        <w:pStyle w:val="Heading3"/>
       </w:pPr>
       <w:r>
-        <w:t>Volkswagen (VW) has revised its global delivery forecast for 2023, citing a decline in sales in China, its largest market. Despite robust sales in Europe and North America, a 1 drop in Chinese car deliveries during the first half of the year has led VW to lower its global delivery target from 9.5 million to approximately 9 million units. This adjustment underscores the challenges VW faces in the Chinese market, particularly in the electric vehicle (EV) segment.</w:t>
+        <w:t>Re</w:t>
       </w:r>
     </w:p>
     <w:p>
       <w:pPr>
         <w:jc w:val="both"/>
       </w:pPr>
+      <w:r>
+        <w:t>Sector Analysis Energy</w:t>
+      </w:r>
+    </w:p>
+    <w:p>
+      <w:pPr>
+        <w:jc w:val="both"/>
+      </w:pPr>
       <w:r/>
     </w:p>
     <w:p>
       <w:pPr>
-        <w:pStyle w:val="Heading3"/>
+        <w:pStyle w:val="Heading2"/>
       </w:pPr>
       <w:r>
-        <w:t>Key Events and Strategic Moves</w:t>
+        <w:t>OUTLINE</w:t>
       </w:r>
     </w:p>
     <w:p>
@@ -84,10 +106,10 @@
     </w:p>
     <w:p>
       <w:pPr>
-        <w:pStyle w:val="ListNumber"/>
+        <w:pStyle w:val="Heading3"/>
       </w:pPr>
       <w:r>
-        <w:t>Revised Global Delivery Forecast</w:t>
+        <w:t>Weighting Indices (as of 033124, GICS)</w:t>
       </w:r>
     </w:p>
     <w:p>
@@ -95,21 +117,45 @@
         <w:pStyle w:val="ListBullet"/>
       </w:pPr>
       <w:r>
-        <w:t>VW has reduced its global delivery target for 2023 from 9.5 million to about 9 million units due to a 1 decline in Chinese car deliveries in the first half of the year.</w:t>
+        <w:t>MSCI Energy 4.6</w:t>
       </w:r>
     </w:p>
     <w:p>
       <w:pPr>
+        <w:pStyle w:val="ListBullet"/>
+      </w:pPr>
+      <w:r>
+        <w:t>Utilities 2.5</w:t>
+      </w:r>
+    </w:p>
+    <w:p>
+      <w:pPr>
+        <w:pStyle w:val="ListBullet"/>
+      </w:pPr>
+      <w:r>
+        <w:t>SP 500 Energy 3.9</w:t>
+      </w:r>
+    </w:p>
+    <w:p>
+      <w:pPr>
+        <w:pStyle w:val="ListBullet"/>
+      </w:pPr>
+      <w:r>
+        <w:t>Utilities 2.2</w:t>
+      </w:r>
+    </w:p>
+    <w:p>
+      <w:pPr>
         <w:jc w:val="both"/>
       </w:pPr>
       <w:r/>
     </w:p>
     <w:p>
       <w:pPr>
-        <w:pStyle w:val="ListNumber"/>
+        <w:pStyle w:val="Heading3"/>
       </w:pPr>
       <w:r>
-        <w:t>Investment in Xpeng</w:t>
+        <w:t>SCP Funds (as of 040524)</w:t>
       </w:r>
     </w:p>
     <w:p>
@@ -117,7 +163,7 @@
         <w:pStyle w:val="ListBullet"/>
       </w:pPr>
       <w:r>
-        <w:t>VW announced a 700 million investment in Chinese electric car manufacturer Xpeng, acquiring a 5 stake. This strategic move aims to enhance VWs market share in the Chinese EV segment.</w:t>
+        <w:t>AO 14.5</w:t>
       </w:r>
     </w:p>
     <w:p>
@@ -125,7 +171,7 @@
         <w:pStyle w:val="ListBullet"/>
       </w:pPr>
       <w:r>
-        <w:t>The partnership will initially focus on jointly developing two VW-branded electric vehicles, with one expected to launch in China by 2026.</w:t>
+        <w:t>DVP 19.1</w:t>
       </w:r>
     </w:p>
     <w:p>
@@ -133,7 +179,7 @@
         <w:pStyle w:val="ListBullet"/>
       </w:pPr>
       <w:r>
-        <w:t>VW will also gain an observer role on Xpengs board, potentially providing strategic insights and influence.</w:t>
+        <w:t>LRA 35.8 (Fossil Fuels)</w:t>
       </w:r>
     </w:p>
     <w:p>
@@ -144,26 +190,32 @@
     </w:p>
     <w:p>
       <w:pPr>
-        <w:pStyle w:val="ListNumber"/>
+        <w:pStyle w:val="Heading2"/>
       </w:pPr>
       <w:r>
-        <w:t>Focus on China Strategy</w:t>
+        <w:t>Macroeconomic Background</w:t>
       </w:r>
     </w:p>
     <w:p>
       <w:pPr>
-        <w:pStyle w:val="ListBullet"/>
+        <w:jc w:val="both"/>
+      </w:pPr>
+      <w:r/>
+    </w:p>
+    <w:p>
+      <w:pPr>
+        <w:pStyle w:val="Heading3"/>
       </w:pPr>
       <w:r>
-        <w:t>VWs next capital markets day will be held in Beijing in April, emphasizing the importance of the Chinese market to the companys future strategy.</w:t>
+        <w:t>Link to Growth and Standard of Living</w:t>
       </w:r>
     </w:p>
     <w:p>
       <w:pPr>
-        <w:pStyle w:val="ListBullet"/>
+        <w:jc w:val="both"/>
       </w:pPr>
       <w:r>
-        <w:t>VWs market share in China for combustion engine vehicles stands at 19, but only 4 in the EV segment, highlighting the need for a stronger presence in the rapidly growing battery vehicle market.</w:t>
+        <w:t>Energy transitions (wood to coal to oil, etc.) have historically fueled economic growth and increased standards of living. The promise of AI to drive productivity is contingent on stable energy supplies, necessitating advances in energy infrastructure.</w:t>
       </w:r>
     </w:p>
     <w:p>
@@ -174,37 +226,487 @@
     </w:p>
     <w:p>
       <w:pPr>
-        <w:pStyle w:val="ListNumber"/>
+        <w:pStyle w:val="Heading3"/>
       </w:pPr>
       <w:r>
-        <w:t>Competitive Landscape</w:t>
+        <w:t>Energy as a Crucial Aspect of National Security</w:t>
       </w:r>
     </w:p>
     <w:p>
       <w:pPr>
-        <w:pStyle w:val="ListBullet"/>
+        <w:jc w:val="both"/>
       </w:pPr>
       <w:r>
-        <w:t>Renault reported record profits in the first half of the year, driven by higher prices, new car models, and cost-cutting measures.</w:t>
+        <w:t>Energy stability is crucial for national security. U.S. energy independence is seen as vital to prevent geopolitical manipulation. Energy concerns have influenced U.S. involvement in Middle Eastern conflicts and are a factor in current geopolitical tensions, contributing to deglobalization trends.</w:t>
       </w:r>
     </w:p>
     <w:p>
       <w:pPr>
-        <w:pStyle w:val="ListBullet"/>
+        <w:jc w:val="both"/>
+      </w:pPr>
+      <w:r/>
+    </w:p>
+    <w:p>
+      <w:pPr>
+        <w:pStyle w:val="Heading3"/>
       </w:pPr>
       <w:r>
-        <w:t>Mercedes-Benz raised its full-year guidance, focusing on selling more premium cars.</w:t>
+        <w:t>Link to Pollution and Global Warming Imperative of Sustainability</w:t>
       </w:r>
     </w:p>
     <w:p>
       <w:pPr>
         <w:jc w:val="both"/>
       </w:pPr>
+      <w:r>
+        <w:t>Increased energy consumption has environmental costs, including pollution and global warming. Sustainable energy paths are critical, as outlined in the Paris Accords. Industry is making significant investments in sustainability.</w:t>
+      </w:r>
+    </w:p>
+    <w:p>
+      <w:pPr>
+        <w:jc w:val="both"/>
+      </w:pPr>
       <w:r/>
     </w:p>
     <w:p>
       <w:pPr>
         <w:pStyle w:val="Heading3"/>
+      </w:pPr>
+      <w:r>
+        <w:t>Energy Trilemma Implications for Policy Makers</w:t>
+      </w:r>
+    </w:p>
+    <w:p>
+      <w:pPr>
+        <w:jc w:val="both"/>
+      </w:pPr>
+      <w:r>
+        <w:t>Balancing energy affordability, security, and sustainability is essential. SCP advocates for</w:t>
+      </w:r>
+    </w:p>
+    <w:p>
+      <w:pPr>
+        <w:pStyle w:val="ListBullet"/>
+      </w:pPr>
+      <w:r>
+        <w:t>An all-of-the-above strategy recognizing the long-term nature of the energy transition.</w:t>
+      </w:r>
+    </w:p>
+    <w:p>
+      <w:pPr>
+        <w:pStyle w:val="ListBullet"/>
+      </w:pPr>
+      <w:r>
+        <w:t>Increased domestic oil and gas production with cleaner consumption methods.</w:t>
+      </w:r>
+    </w:p>
+    <w:p>
+      <w:pPr>
+        <w:pStyle w:val="ListBullet"/>
+      </w:pPr>
+      <w:r>
+        <w:t>U.S. Oil Majors playing a critical role in the energy transition.</w:t>
+      </w:r>
+    </w:p>
+    <w:p>
+      <w:pPr>
+        <w:pStyle w:val="ListBullet"/>
+      </w:pPr>
+      <w:r>
+        <w:t>Accelerated adoption of clean fuels through subsidies, regulation, and possibly a carbon tax.</w:t>
+      </w:r>
+    </w:p>
+    <w:p>
+      <w:pPr>
+        <w:pStyle w:val="ListBullet"/>
+      </w:pPr>
+      <w:r>
+        <w:t>Embracing nuclear energy as a clean and reliable source.</w:t>
+      </w:r>
+    </w:p>
+    <w:p>
+      <w:pPr>
+        <w:pStyle w:val="ListBullet"/>
+      </w:pPr>
+      <w:r>
+        <w:t>Upgrading the U.S. electrical grid to improve efficiency and integration of renewable energy.</w:t>
+      </w:r>
+    </w:p>
+    <w:p>
+      <w:pPr>
+        <w:jc w:val="both"/>
+      </w:pPr>
+      <w:r/>
+    </w:p>
+    <w:p>
+      <w:pPr>
+        <w:pStyle w:val="Heading2"/>
+      </w:pPr>
+      <w:r>
+        <w:t>Sector Investment Thesis</w:t>
+      </w:r>
+    </w:p>
+    <w:p>
+      <w:pPr>
+        <w:jc w:val="both"/>
+      </w:pPr>
+      <w:r/>
+    </w:p>
+    <w:p>
+      <w:pPr>
+        <w:pStyle w:val="Heading3"/>
+      </w:pPr>
+      <w:r>
+        <w:t>General Thesis</w:t>
+      </w:r>
+    </w:p>
+    <w:p>
+      <w:pPr>
+        <w:jc w:val="both"/>
+      </w:pPr>
+      <w:r>
+        <w:t>SCPs understanding of the energy trilemma supports an all-of-the-above approach. Investing in companies leading this approach will yield significant economic returns.</w:t>
+      </w:r>
+    </w:p>
+    <w:p>
+      <w:pPr>
+        <w:jc w:val="both"/>
+      </w:pPr>
+      <w:r/>
+    </w:p>
+    <w:p>
+      <w:pPr>
+        <w:pStyle w:val="Heading3"/>
+      </w:pPr>
+      <w:r>
+        <w:t>Subsector Framework</w:t>
+      </w:r>
+    </w:p>
+    <w:p>
+      <w:pPr>
+        <w:jc w:val="both"/>
+      </w:pPr>
+      <w:r>
+        <w:t>The energy sector is divided into four subsectors</w:t>
+      </w:r>
+    </w:p>
+    <w:p>
+      <w:pPr>
+        <w:pStyle w:val="ListNumber"/>
+      </w:pPr>
+      <w:r>
+        <w:t>Energy producers (by fuel typeenergy source)</w:t>
+      </w:r>
+    </w:p>
+    <w:p>
+      <w:pPr>
+        <w:pStyle w:val="ListNumber"/>
+      </w:pPr>
+      <w:r>
+        <w:t>Energy enablers (makers of the picks and shovels)</w:t>
+      </w:r>
+    </w:p>
+    <w:p>
+      <w:pPr>
+        <w:pStyle w:val="ListNumber"/>
+      </w:pPr>
+      <w:r>
+        <w:t>Raw material providers</w:t>
+      </w:r>
+    </w:p>
+    <w:p>
+      <w:pPr>
+        <w:pStyle w:val="ListNumber"/>
+      </w:pPr>
+      <w:r>
+        <w:t>Electrification infrastructure providers (smart grid players)</w:t>
+      </w:r>
+    </w:p>
+    <w:p>
+      <w:pPr>
+        <w:jc w:val="both"/>
+      </w:pPr>
+      <w:r/>
+    </w:p>
+    <w:p>
+      <w:pPr>
+        <w:pStyle w:val="Heading2"/>
+      </w:pPr>
+      <w:r>
+        <w:t>Sector Analysis</w:t>
+      </w:r>
+    </w:p>
+    <w:p>
+      <w:pPr>
+        <w:jc w:val="both"/>
+      </w:pPr>
+      <w:r/>
+    </w:p>
+    <w:p>
+      <w:pPr>
+        <w:pStyle w:val="Heading3"/>
+      </w:pPr>
+      <w:r>
+        <w:t>Oil and Gas Subsector</w:t>
+      </w:r>
+    </w:p>
+    <w:p>
+      <w:pPr>
+        <w:jc w:val="both"/>
+      </w:pPr>
+      <w:r/>
+    </w:p>
+    <w:p>
+      <w:pPr>
+        <w:pStyle w:val="Heading4"/>
+      </w:pPr>
+      <w:r>
+        <w:t>Tailwinds</w:t>
+      </w:r>
+    </w:p>
+    <w:p>
+      <w:pPr>
+        <w:pStyle w:val="ListBullet"/>
+      </w:pPr>
+      <w:r>
+        <w:t>OPEC cuts and geopolitical tensions support oil prices.</w:t>
+      </w:r>
+    </w:p>
+    <w:p>
+      <w:pPr>
+        <w:pStyle w:val="ListBullet"/>
+      </w:pPr>
+      <w:r>
+        <w:t>Investment in low carbon technology and renewables.</w:t>
+      </w:r>
+    </w:p>
+    <w:p>
+      <w:pPr>
+        <w:pStyle w:val="ListBullet"/>
+      </w:pPr>
+      <w:r>
+        <w:t>Strong balance sheets and attractive shareholder yields due to prudent capital management.</w:t>
+      </w:r>
+    </w:p>
+    <w:p>
+      <w:pPr>
+        <w:jc w:val="both"/>
+      </w:pPr>
+      <w:r/>
+    </w:p>
+    <w:p>
+      <w:pPr>
+        <w:pStyle w:val="Heading4"/>
+      </w:pPr>
+      <w:r>
+        <w:t>Headwinds</w:t>
+      </w:r>
+    </w:p>
+    <w:p>
+      <w:pPr>
+        <w:pStyle w:val="ListBullet"/>
+      </w:pPr>
+      <w:r>
+        <w:t>Global recession could reduce demand and lower oil prices.</w:t>
+      </w:r>
+    </w:p>
+    <w:p>
+      <w:pPr>
+        <w:pStyle w:val="ListBullet"/>
+      </w:pPr>
+      <w:r>
+        <w:t>Permanent supply-demand imbalance due to cleaner energy sources gaining market share.</w:t>
+      </w:r>
+    </w:p>
+    <w:p>
+      <w:pPr>
+        <w:pStyle w:val="ListBullet"/>
+      </w:pPr>
+      <w:r>
+        <w:t>Risk of oil majors lagging in the energy transition.</w:t>
+      </w:r>
+    </w:p>
+    <w:p>
+      <w:pPr>
+        <w:jc w:val="both"/>
+      </w:pPr>
+      <w:r/>
+    </w:p>
+    <w:p>
+      <w:pPr>
+        <w:pStyle w:val="Heading3"/>
+      </w:pPr>
+      <w:r>
+        <w:t>Nuclear Subsector</w:t>
+      </w:r>
+    </w:p>
+    <w:p>
+      <w:pPr>
+        <w:jc w:val="both"/>
+      </w:pPr>
+      <w:r/>
+    </w:p>
+    <w:p>
+      <w:pPr>
+        <w:pStyle w:val="Heading4"/>
+      </w:pPr>
+      <w:r>
+        <w:t>Tailwinds</w:t>
+      </w:r>
+    </w:p>
+    <w:p>
+      <w:pPr>
+        <w:pStyle w:val="ListBullet"/>
+      </w:pPr>
+      <w:r>
+        <w:t>AI data centers demand for stable power.</w:t>
+      </w:r>
+    </w:p>
+    <w:p>
+      <w:pPr>
+        <w:pStyle w:val="ListBullet"/>
+      </w:pPr>
+      <w:r>
+        <w:t>Long-term demand for uranium from developing nuclear plants.</w:t>
+      </w:r>
+    </w:p>
+    <w:p>
+      <w:pPr>
+        <w:pStyle w:val="ListBullet"/>
+      </w:pPr>
+      <w:r>
+        <w:t>IRA provisions supporting nuclear power growth.</w:t>
+      </w:r>
+    </w:p>
+    <w:p>
+      <w:pPr>
+        <w:jc w:val="both"/>
+      </w:pPr>
+      <w:r/>
+    </w:p>
+    <w:p>
+      <w:pPr>
+        <w:pStyle w:val="Heading4"/>
+      </w:pPr>
+      <w:r>
+        <w:t>Headwinds</w:t>
+      </w:r>
+    </w:p>
+    <w:p>
+      <w:pPr>
+        <w:pStyle w:val="ListBullet"/>
+      </w:pPr>
+      <w:r>
+        <w:t>Historical underinvestment in U.S. nuclear infrastructure.</w:t>
+      </w:r>
+    </w:p>
+    <w:p>
+      <w:pPr>
+        <w:pStyle w:val="ListBullet"/>
+      </w:pPr>
+      <w:r>
+        <w:t>Limited forecasted increase in nuclear powers share of electricity generation.</w:t>
+      </w:r>
+    </w:p>
+    <w:p>
+      <w:pPr>
+        <w:pStyle w:val="ListBullet"/>
+      </w:pPr>
+      <w:r>
+        <w:t>Higher interest rates and debt burdens complicate financing for new projects.</w:t>
+      </w:r>
+    </w:p>
+    <w:p>
+      <w:pPr>
+        <w:pStyle w:val="ListBullet"/>
+      </w:pPr>
+      <w:r>
+        <w:t>Supply chain issues for uranium.</w:t>
+      </w:r>
+    </w:p>
+    <w:p>
+      <w:pPr>
+        <w:jc w:val="both"/>
+      </w:pPr>
+      <w:r/>
+    </w:p>
+    <w:p>
+      <w:pPr>
+        <w:pStyle w:val="Heading3"/>
+      </w:pPr>
+      <w:r>
+        <w:t>Renewables (Solar and Wind) Subsector</w:t>
+      </w:r>
+    </w:p>
+    <w:p>
+      <w:pPr>
+        <w:jc w:val="both"/>
+      </w:pPr>
+      <w:r/>
+    </w:p>
+    <w:p>
+      <w:pPr>
+        <w:pStyle w:val="Heading4"/>
+      </w:pPr>
+      <w:r>
+        <w:t>Tailwinds</w:t>
+      </w:r>
+    </w:p>
+    <w:p>
+      <w:pPr>
+        <w:pStyle w:val="ListBullet"/>
+      </w:pPr>
+      <w:r>
+        <w:t>Solar and onshore wind are expected to lead the energy transition with rapid growth.</w:t>
+      </w:r>
+    </w:p>
+    <w:p>
+      <w:pPr>
+        <w:pStyle w:val="ListBullet"/>
+      </w:pPr>
+      <w:r>
+        <w:t>EV market supported by economies of scale, regulations, and incentives.</w:t>
+      </w:r>
+    </w:p>
+    <w:p>
+      <w:pPr>
+        <w:jc w:val="both"/>
+      </w:pPr>
+      <w:r/>
+    </w:p>
+    <w:p>
+      <w:pPr>
+        <w:pStyle w:val="Heading4"/>
+      </w:pPr>
+      <w:r>
+        <w:t>Headwinds</w:t>
+      </w:r>
+    </w:p>
+    <w:p>
+      <w:pPr>
+        <w:pStyle w:val="ListBullet"/>
+      </w:pPr>
+      <w:r>
+        <w:t>Protectionist politics could increase prices and reduce demand.</w:t>
+      </w:r>
+    </w:p>
+    <w:p>
+      <w:pPr>
+        <w:pStyle w:val="ListBullet"/>
+      </w:pPr>
+      <w:r>
+        <w:t>Offshore wind faces supply chain, logistical, and regulatory challenges.</w:t>
+      </w:r>
+    </w:p>
+    <w:p>
+      <w:pPr>
+        <w:jc w:val="both"/>
+      </w:pPr>
+      <w:r/>
+    </w:p>
+    <w:p>
+      <w:pPr>
+        <w:pStyle w:val="Heading2"/>
       </w:pPr>
       <w:r>
         <w:t>Conclusions and Action Items</w:t>
@@ -212,180 +714,70 @@
     </w:p>
     <w:p>
       <w:pPr>
+        <w:pStyle w:val="ListBullet"/>
+      </w:pPr>
+      <w:r>
+        <w:t>Continue monitoring geopolitical developments affecting energy markets.</w:t>
+      </w:r>
+    </w:p>
+    <w:p>
+      <w:pPr>
+        <w:pStyle w:val="ListBullet"/>
+      </w:pPr>
+      <w:r>
+        <w:t>Evaluate investment opportunities in companies leading the energy transition.</w:t>
+      </w:r>
+    </w:p>
+    <w:p>
+      <w:pPr>
+        <w:pStyle w:val="ListBullet"/>
+      </w:pPr>
+      <w:r>
+        <w:t>Assess the impact of government policies and subsidies on sector dynamics.</w:t>
+      </w:r>
+    </w:p>
+    <w:p>
+      <w:pPr>
+        <w:pStyle w:val="ListBullet"/>
+      </w:pPr>
+      <w:r>
+        <w:t>Consider the balance of investments across traditional and renewable energy sources to mitigate risks and capitalize on growth opportunities.</w:t>
+      </w:r>
+    </w:p>
+    <w:p>
+      <w:pPr>
         <w:jc w:val="both"/>
       </w:pPr>
       <w:r/>
     </w:p>
     <w:p>
       <w:pPr>
-        <w:pStyle w:val="ListNumber"/>
+        <w:jc w:val="both"/>
       </w:pPr>
       <w:r>
-        <w:t>Monitor VWs Partnership with Xpeng</w:t>
+        <w:t>Please review the outlined sector analysis and provide feedback or additional insights for our investment strategy.</w:t>
       </w:r>
     </w:p>
     <w:p>
       <w:pPr>
-        <w:pStyle w:val="ListBullet"/>
+        <w:jc w:val="both"/>
+      </w:pPr>
+      <w:r/>
+    </w:p>
+    <w:p>
+      <w:pPr>
+        <w:jc w:val="both"/>
       </w:pPr>
       <w:r>
-        <w:t>Closely track the development of the two VW-branded electric vehicles and their market reception in China.</w:t>
+        <w:t>Best regards,</w:t>
       </w:r>
     </w:p>
     <w:p>
       <w:pPr>
-        <w:pStyle w:val="ListBullet"/>
+        <w:jc w:val="both"/>
       </w:pPr>
       <w:r>
-        <w:t>Evaluate the strategic benefits of VWs observer role on Xpengs board and any potential influence on Xpengs strategic decisions.</w:t>
-      </w:r>
-    </w:p>
-    <w:p>
-      <w:pPr>
-        <w:jc w:val="both"/>
-      </w:pPr>
-      <w:r/>
-    </w:p>
-    <w:p>
-      <w:pPr>
-        <w:pStyle w:val="ListNumber"/>
-      </w:pPr>
-      <w:r>
-        <w:t>Assess Impact on VWs Market Position</w:t>
-      </w:r>
-    </w:p>
-    <w:p>
-      <w:pPr>
-        <w:pStyle w:val="ListBullet"/>
-      </w:pPr>
-      <w:r>
-        <w:t>Analyze how the investment in Xpeng and the revised delivery forecast impact VWs overall market position and financial performance.</w:t>
-      </w:r>
-    </w:p>
-    <w:p>
-      <w:pPr>
-        <w:pStyle w:val="ListBullet"/>
-      </w:pPr>
-      <w:r>
-        <w:t>Consider the potential long-term benefits of VWs increased focus on the Chinese EV market.</w:t>
-      </w:r>
-    </w:p>
-    <w:p>
-      <w:pPr>
-        <w:jc w:val="both"/>
-      </w:pPr>
-      <w:r/>
-    </w:p>
-    <w:p>
-      <w:pPr>
-        <w:pStyle w:val="ListNumber"/>
-      </w:pPr>
-      <w:r>
-        <w:t>Competitive Analysis</w:t>
-      </w:r>
-    </w:p>
-    <w:p>
-      <w:pPr>
-        <w:pStyle w:val="ListBullet"/>
-      </w:pPr>
-      <w:r>
-        <w:t>Compare VWs strategic moves with those of its competitors, such as Renault and Mercedes-Benz, to identify potential opportunities and threats.</w:t>
-      </w:r>
-    </w:p>
-    <w:p>
-      <w:pPr>
-        <w:pStyle w:val="ListBullet"/>
-      </w:pPr>
-      <w:r>
-        <w:t>Evaluate the effectiveness of VWs restructuring efforts under CEO Oliver Blume and their impact on the companys competitiveness.</w:t>
-      </w:r>
-    </w:p>
-    <w:p>
-      <w:pPr>
-        <w:jc w:val="both"/>
-      </w:pPr>
-      <w:r/>
-    </w:p>
-    <w:p>
-      <w:pPr>
-        <w:pStyle w:val="ListNumber"/>
-      </w:pPr>
-      <w:r>
-        <w:t>Strategic Recommendations</w:t>
-      </w:r>
-    </w:p>
-    <w:p>
-      <w:pPr>
-        <w:pStyle w:val="ListBullet"/>
-      </w:pPr>
-      <w:r>
-        <w:t>Recommend potential strategic initiatives VW could undertake to strengthen its position in the Chinese EV market, such as further collaborations, product innovations, or marketing strategies tailored to Chinese consumers.</w:t>
-      </w:r>
-    </w:p>
-    <w:p>
-      <w:pPr>
-        <w:pStyle w:val="ListBullet"/>
-      </w:pPr>
-      <w:r>
-        <w:t>Suggest ways to leverage VWs existing strengths in the combustion engine market to support its transition to electric vehicles.</w:t>
-      </w:r>
-    </w:p>
-    <w:p>
-      <w:pPr>
-        <w:jc w:val="both"/>
-      </w:pPr>
-      <w:r/>
-    </w:p>
-    <w:p>
-      <w:pPr>
-        <w:jc w:val="both"/>
-      </w:pPr>
-      <w:r>
-        <w:t>By closely monitoring these developments and assessing their implications, we can better understand VWs strategic direction and identify potential investment opportunities or risks.</w:t>
-      </w:r>
-    </w:p>
-    <w:p>
-      <w:pPr>
-        <w:jc w:val="both"/>
-      </w:pPr>
-      <w:r/>
-    </w:p>
-    <w:p>
-      <w:pPr>
-        <w:jc w:val="both"/>
-      </w:pPr>
-      <w:r>
-        <w:t>---</w:t>
-      </w:r>
-    </w:p>
-    <w:p>
-      <w:pPr>
-        <w:jc w:val="both"/>
-      </w:pPr>
-      <w:r/>
-    </w:p>
-    <w:p>
-      <w:pPr>
-        <w:jc w:val="both"/>
-      </w:pPr>
-      <w:r>
-        <w:t>Your Name</w:t>
-      </w:r>
-    </w:p>
-    <w:p>
-      <w:pPr>
-        <w:jc w:val="both"/>
-      </w:pPr>
-      <w:r>
-        <w:t>Your Position</w:t>
-      </w:r>
-    </w:p>
-    <w:p>
-      <w:pPr>
-        <w:jc w:val="both"/>
-      </w:pPr>
-      <w:r>
-        <w:t>Your Contact Information</w:t>
+        <w:t>Jonathan Quann and Michael Dahl</w:t>
       </w:r>
     </w:p>
     <w:sectPr>

</xml_diff>